<commit_message>
wat ik nu heb
- verniewde menubalk
- vernieuwde header
- kleine aanpassingen gedaan
- nog wat dingen die ik niet meer weet wat ik veranderd heb
</commit_message>
<xml_diff>
--- a/3C. Werkende webapplicatie/barroc-it_jorrit/barroc-itPR/To-Do-List.docx
+++ b/3C. Werkende webapplicatie/barroc-it_jorrit/barroc-itPR/To-Do-List.docx
@@ -143,85 +143,99 @@
       </w:r>
     </w:p>
     <w:p>
+      <w:pPr>
+        <w:pStyle w:val="Lijstalinea"/>
+        <w:numPr>
+          <w:ilvl w:val="0"/>
+          <w:numId w:val="1"/>
+        </w:numPr>
+      </w:pPr>
       <w:proofErr w:type="spellStart"/>
       <w:r>
-        <w:t>Invoices</w:t>
+        <w:t>Invoice</w:t>
       </w:r>
       <w:proofErr w:type="spellEnd"/>
       <w:r>
-        <w:t xml:space="preserve">: </w:t>
-      </w:r>
-    </w:p>
-    <w:p>
-      <w:pPr>
-        <w:pStyle w:val="Lijstalinea"/>
-        <w:numPr>
-          <w:ilvl w:val="0"/>
-          <w:numId w:val="1"/>
-        </w:numPr>
-      </w:pPr>
-      <w:r>
-        <w:t>Zorgen dat als alles klopt ergen naartoe gaat</w:t>
-      </w:r>
-    </w:p>
-    <w:p>
-      <w:pPr>
-        <w:pStyle w:val="Lijstalinea"/>
-        <w:numPr>
-          <w:ilvl w:val="0"/>
-          <w:numId w:val="1"/>
-        </w:numPr>
-      </w:pPr>
-      <w:proofErr w:type="spellStart"/>
-      <w:r>
-        <w:t>Paid</w:t>
-      </w:r>
-      <w:proofErr w:type="spellEnd"/>
-      <w:r>
-        <w:t xml:space="preserve"> goed maken dat je Yes kan invullen</w:t>
-      </w:r>
-    </w:p>
-    <w:p>
-      <w:proofErr w:type="spellStart"/>
-      <w:r>
-        <w:t>Appointment</w:t>
-      </w:r>
-      <w:proofErr w:type="spellEnd"/>
-      <w:r>
-        <w:t>:</w:t>
-      </w:r>
-    </w:p>
-    <w:p>
-      <w:pPr>
-        <w:pStyle w:val="Lijstalinea"/>
-        <w:numPr>
-          <w:ilvl w:val="0"/>
-          <w:numId w:val="1"/>
-        </w:numPr>
-      </w:pPr>
-      <w:r>
-        <w:t>Dates veranderen naar Date type</w:t>
-      </w:r>
-    </w:p>
-    <w:p>
-      <w:pPr>
-        <w:pStyle w:val="Lijstalinea"/>
-        <w:numPr>
-          <w:ilvl w:val="0"/>
-          <w:numId w:val="1"/>
-        </w:numPr>
-      </w:pPr>
-      <w:r>
-        <w:t xml:space="preserve">Als hij gemaakt is naar </w:t>
-      </w:r>
-      <w:proofErr w:type="spellStart"/>
-      <w:r>
-        <w:t>appo</w:t>
+        <w:t xml:space="preserve"> button allen voor finance</w:t>
       </w:r>
       <w:bookmarkStart w:id="0" w:name="_GoBack"/>
       <w:bookmarkEnd w:id="0"/>
-      <w:r>
-        <w:t>intment</w:t>
+    </w:p>
+    <w:p>
+      <w:proofErr w:type="spellStart"/>
+      <w:r>
+        <w:t>Invoices</w:t>
+      </w:r>
+      <w:proofErr w:type="spellEnd"/>
+      <w:r>
+        <w:t xml:space="preserve">: </w:t>
+      </w:r>
+    </w:p>
+    <w:p>
+      <w:pPr>
+        <w:pStyle w:val="Lijstalinea"/>
+        <w:numPr>
+          <w:ilvl w:val="0"/>
+          <w:numId w:val="1"/>
+        </w:numPr>
+      </w:pPr>
+      <w:r>
+        <w:t>Zorgen dat als alles klopt ergen naartoe gaat</w:t>
+      </w:r>
+    </w:p>
+    <w:p>
+      <w:pPr>
+        <w:pStyle w:val="Lijstalinea"/>
+        <w:numPr>
+          <w:ilvl w:val="0"/>
+          <w:numId w:val="1"/>
+        </w:numPr>
+      </w:pPr>
+      <w:proofErr w:type="spellStart"/>
+      <w:r>
+        <w:t>Paid</w:t>
+      </w:r>
+      <w:proofErr w:type="spellEnd"/>
+      <w:r>
+        <w:t xml:space="preserve"> goed maken dat je Yes kan invullen</w:t>
+      </w:r>
+    </w:p>
+    <w:p>
+      <w:proofErr w:type="spellStart"/>
+      <w:r>
+        <w:t>Appointment</w:t>
+      </w:r>
+      <w:proofErr w:type="spellEnd"/>
+      <w:r>
+        <w:t>:</w:t>
+      </w:r>
+    </w:p>
+    <w:p>
+      <w:pPr>
+        <w:pStyle w:val="Lijstalinea"/>
+        <w:numPr>
+          <w:ilvl w:val="0"/>
+          <w:numId w:val="1"/>
+        </w:numPr>
+      </w:pPr>
+      <w:r>
+        <w:t>Dates veranderen naar Date type</w:t>
+      </w:r>
+    </w:p>
+    <w:p>
+      <w:pPr>
+        <w:pStyle w:val="Lijstalinea"/>
+        <w:numPr>
+          <w:ilvl w:val="0"/>
+          <w:numId w:val="1"/>
+        </w:numPr>
+      </w:pPr>
+      <w:r>
+        <w:t xml:space="preserve">Als hij gemaakt is naar </w:t>
+      </w:r>
+      <w:proofErr w:type="spellStart"/>
+      <w:r>
+        <w:t>appointment</w:t>
       </w:r>
       <w:proofErr w:type="spellEnd"/>
       <w:r>

</xml_diff>

<commit_message>
update versie maar nog niet volledig
</commit_message>
<xml_diff>
--- a/3C. Werkende webapplicatie/barroc-it_jorrit/barroc-itPR/To-Do-List.docx
+++ b/3C. Werkende webapplicatie/barroc-it_jorrit/barroc-itPR/To-Do-List.docx
@@ -297,16 +297,28 @@
           <w:ilvl w:val="0"/>
           <w:numId w:val="1"/>
         </w:numPr>
-      </w:pPr>
-      <w:r>
+        <w:rPr>
+          <w:strike/>
+        </w:rPr>
+      </w:pPr>
+      <w:r>
+        <w:rPr>
+          <w:strike/>
+        </w:rPr>
         <w:t xml:space="preserve">Niet </w:t>
       </w:r>
       <w:proofErr w:type="spellStart"/>
       <w:r>
+        <w:rPr>
+          <w:strike/>
+        </w:rPr>
         <w:t>creditworthy</w:t>
       </w:r>
       <w:proofErr w:type="spellEnd"/>
       <w:r>
+        <w:rPr>
+          <w:strike/>
+        </w:rPr>
         <w:t xml:space="preserve"> dan moet die op rood.</w:t>
       </w:r>
     </w:p>
@@ -327,10 +339,22 @@
           <w:ilvl w:val="0"/>
           <w:numId w:val="1"/>
         </w:numPr>
-      </w:pPr>
-      <w:r>
+        <w:rPr>
+          <w:strike/>
+        </w:rPr>
+      </w:pPr>
+      <w:r>
+        <w:rPr>
+          <w:strike/>
+        </w:rPr>
         <w:t>Bij gearchiveerde klanten net zo eruit laten zien als dashboard.</w:t>
       </w:r>
+      <w:r>
+        <w:rPr>
+          <w:strike/>
+        </w:rPr>
+        <w:t xml:space="preserve"> ???</w:t>
+      </w:r>
     </w:p>
     <w:p>
       <w:r>
@@ -350,7 +374,13 @@
       </w:r>
       <w:proofErr w:type="spellStart"/>
       <w:r>
-        <w:t>apointment</w:t>
+        <w:t>ap</w:t>
+      </w:r>
+      <w:r>
+        <w:t>p</w:t>
+      </w:r>
+      <w:r>
+        <w:t>ointment</w:t>
       </w:r>
       <w:proofErr w:type="spellEnd"/>
       <w:r>
@@ -367,9 +397,155 @@
       </w:pPr>
       <w:r>
         <w:t>Op dashboard moet nog met kleuren worden aangeven als er iets fout is.</w:t>
+      </w:r>
+    </w:p>
+    <w:p>
+      <w:r>
+        <w:t>Selecteer naam en roepnaam van alle cursisten die een hoger cijfer hebben gehaald van alle cursisten</w:t>
+      </w:r>
+    </w:p>
+    <w:p>
+      <w:r>
+        <w:t>SELECT naam, roepnaam</w:t>
+      </w:r>
+    </w:p>
+    <w:p>
+      <w:r>
+        <w:t xml:space="preserve">FROM </w:t>
+      </w:r>
+      <w:proofErr w:type="spellStart"/>
+      <w:r>
+        <w:t>tbl_cursisten</w:t>
+      </w:r>
+      <w:proofErr w:type="spellEnd"/>
+      <w:r>
+        <w:t xml:space="preserve"> </w:t>
+      </w:r>
+    </w:p>
+    <w:p>
+      <w:pPr>
+        <w:rPr>
+          <w:lang w:val="en-US"/>
+        </w:rPr>
+      </w:pPr>
+      <w:r>
+        <w:rPr>
+          <w:lang w:val="en-US"/>
+        </w:rPr>
+        <w:t xml:space="preserve">WHERE </w:t>
+      </w:r>
+      <w:proofErr w:type="spellStart"/>
+      <w:r>
+        <w:rPr>
+          <w:lang w:val="en-US"/>
+        </w:rPr>
+        <w:t>cursistnr</w:t>
+      </w:r>
+      <w:proofErr w:type="spellEnd"/>
+      <w:r>
+        <w:rPr>
+          <w:lang w:val="en-US"/>
+        </w:rPr>
+        <w:t xml:space="preserve"> IN</w:t>
+      </w:r>
+    </w:p>
+    <w:p>
+      <w:pPr>
+        <w:rPr>
+          <w:lang w:val="en-US"/>
+        </w:rPr>
+      </w:pPr>
+      <w:r>
+        <w:rPr>
+          <w:lang w:val="en-US"/>
+        </w:rPr>
+        <w:t>(</w:t>
+      </w:r>
+    </w:p>
+    <w:p>
+      <w:pPr>
+        <w:rPr>
+          <w:lang w:val="en-US"/>
+        </w:rPr>
+      </w:pPr>
+      <w:r>
+        <w:rPr>
+          <w:lang w:val="en-US"/>
+        </w:rPr>
+        <w:tab/>
+        <w:t xml:space="preserve">SELECT DISTINCT </w:t>
+      </w:r>
+      <w:proofErr w:type="spellStart"/>
+      <w:r>
+        <w:rPr>
+          <w:lang w:val="en-US"/>
+        </w:rPr>
+        <w:t>cursistnr</w:t>
+      </w:r>
+      <w:proofErr w:type="spellEnd"/>
+    </w:p>
+    <w:p>
+      <w:r>
+        <w:rPr>
+          <w:lang w:val="en-US"/>
+        </w:rPr>
+        <w:tab/>
+      </w:r>
+      <w:r>
+        <w:t xml:space="preserve">FROM </w:t>
+      </w:r>
+      <w:proofErr w:type="spellStart"/>
+      <w:r>
+        <w:t>tbl_c_regels</w:t>
+      </w:r>
+      <w:proofErr w:type="spellEnd"/>
+    </w:p>
+    <w:p>
+      <w:r>
+        <w:tab/>
+        <w:t>WHERE cijfer &gt;</w:t>
+      </w:r>
+    </w:p>
+    <w:p>
+      <w:r>
+        <w:tab/>
+        <w:t>(</w:t>
+      </w:r>
+    </w:p>
+    <w:p>
+      <w:r>
+        <w:t xml:space="preserve">        SELECT AVG(cijfer) FROM </w:t>
+      </w:r>
+      <w:proofErr w:type="spellStart"/>
+      <w:r>
+        <w:t>tbl_c_regels</w:t>
+      </w:r>
+      <w:proofErr w:type="spellEnd"/>
+      <w:r>
+        <w:t xml:space="preserve"> </w:t>
+      </w:r>
+    </w:p>
+    <w:p>
+      <w:r>
+        <w:t xml:space="preserve">        ))</w:t>
       </w:r>
       <w:bookmarkStart w:id="0" w:name="_GoBack"/>
       <w:bookmarkEnd w:id="0"/>
+    </w:p>
+    <w:p>
+      <w:proofErr w:type="spellStart"/>
+      <w:r>
+        <w:t>Add</w:t>
+      </w:r>
+      <w:proofErr w:type="spellEnd"/>
+      <w:r>
+        <w:t xml:space="preserve"> functie bij </w:t>
+      </w:r>
+      <w:proofErr w:type="spellStart"/>
+      <w:r>
+        <w:t>edit</w:t>
+      </w:r>
+      <w:proofErr w:type="spellEnd"/>
     </w:p>
     <w:sectPr>
       <w:pgSz w:w="11906" w:h="16838"/>

</xml_diff>